<commit_message>
Added report to second lab
</commit_message>
<xml_diff>
--- a/WEB/Lab1/ZamriiOO_IP96_Lab1_Report.docx
+++ b/WEB/Lab1/ZamriiOO_IP96_Lab1_Report.docx
@@ -202,8 +202,13 @@
         <w:t xml:space="preserve"> </w:t>
       </w:r>
       <w:r>
-        <w:t>техніки Кафедра технічної кібернетики</w:t>
-      </w:r>
+        <w:t xml:space="preserve">техніки Кафедра </w:t>
+      </w:r>
+      <w:r>
+        <w:t>інформатики і програмної інженерії</w:t>
+      </w:r>
+      <w:bookmarkStart w:id="0" w:name="_GoBack"/>
+      <w:bookmarkEnd w:id="0"/>
     </w:p>
     <w:p>
       <w:pPr>
@@ -6713,9 +6718,6 @@
         <w:t>b</w:t>
       </w:r>
       <w:r>
-        <w:rPr>
-          <w:lang w:val="ru-RU"/>
-        </w:rPr>
         <w:t>:</w:t>
       </w:r>
       <w:r>
@@ -6757,8 +6759,6 @@
           <w:t>https://zaleep.github.io/WEB_basics/WEB/Lab1/index.html</w:t>
         </w:r>
       </w:hyperlink>
-      <w:bookmarkStart w:id="0" w:name="_GoBack"/>
-      <w:bookmarkEnd w:id="0"/>
     </w:p>
     <w:p>
       <w:pPr>

</xml_diff>